<commit_message>
- Inserção de aviso sobre inscrições. Ajuste nos links desativados. Ajuste no texto de inscrições. - Correção de bug no formulário de avalíadores para exibição das mensagens de erro.
</commit_message>
<xml_diff>
--- a/files/Regulamento para Submissão de Minicursos - XI CONNEPI 2016.docx
+++ b/files/Regulamento para Submissão de Minicursos - XI CONNEPI 2016.docx
@@ -1,6 +1,6 @@
 
 <file path=word/document.xml><?xml version="1.0" encoding="utf-8"?>
-<w:document xmlns:wpc="http://schemas.microsoft.com/office/word/2010/wordprocessingCanvas" xmlns:cx="http://schemas.microsoft.com/office/drawing/2014/chartex" xmlns:cx1="http://schemas.microsoft.com/office/drawing/2015/9/8/chartex" xmlns:cx2="http://schemas.microsoft.com/office/drawing/2015/10/21/chartex" xmlns:mc="http://schemas.openxmlformats.org/markup-compatibility/2006" xmlns:o="urn:schemas-microsoft-com:office:office" xmlns:r="http://schemas.openxmlformats.org/officeDocument/2006/relationships" xmlns:m="http://schemas.openxmlformats.org/officeDocument/2006/math" xmlns:v="urn:schemas-microsoft-com:vml" xmlns:wp14="http://schemas.microsoft.com/office/word/2010/wordprocessingDrawing" xmlns:wp="http://schemas.openxmlformats.org/drawingml/2006/wordprocessingDrawing" xmlns:w10="urn:schemas-microsoft-com:office:word" xmlns:w="http://schemas.openxmlformats.org/wordprocessingml/2006/main" xmlns:w14="http://schemas.microsoft.com/office/word/2010/wordml" xmlns:w15="http://schemas.microsoft.com/office/word/2012/wordml" xmlns:w16se="http://schemas.microsoft.com/office/word/2015/wordml/symex" xmlns:wpg="http://schemas.microsoft.com/office/word/2010/wordprocessingGroup" xmlns:wpi="http://schemas.microsoft.com/office/word/2010/wordprocessingInk" xmlns:wne="http://schemas.microsoft.com/office/word/2006/wordml" xmlns:wps="http://schemas.microsoft.com/office/word/2010/wordprocessingShape" mc:Ignorable="w14 w15 w16se wp14">
+<w:document xmlns:wpc="http://schemas.microsoft.com/office/word/2010/wordprocessingCanvas" xmlns:mc="http://schemas.openxmlformats.org/markup-compatibility/2006" xmlns:o="urn:schemas-microsoft-com:office:office" xmlns:r="http://schemas.openxmlformats.org/officeDocument/2006/relationships" xmlns:m="http://schemas.openxmlformats.org/officeDocument/2006/math" xmlns:v="urn:schemas-microsoft-com:vml" xmlns:wp14="http://schemas.microsoft.com/office/word/2010/wordprocessingDrawing" xmlns:wp="http://schemas.openxmlformats.org/drawingml/2006/wordprocessingDrawing" xmlns:w10="urn:schemas-microsoft-com:office:word" xmlns:w="http://schemas.openxmlformats.org/wordprocessingml/2006/main" xmlns:w14="http://schemas.microsoft.com/office/word/2010/wordml" xmlns:w15="http://schemas.microsoft.com/office/word/2012/wordml" xmlns:wpg="http://schemas.microsoft.com/office/word/2010/wordprocessingGroup" xmlns:wpi="http://schemas.microsoft.com/office/word/2010/wordprocessingInk" xmlns:wne="http://schemas.microsoft.com/office/word/2006/wordml" xmlns:wps="http://schemas.microsoft.com/office/word/2010/wordprocessingShape" mc:Ignorable="w14 w15 wp14">
   <w:body>
     <w:p>
       <w:pPr>
@@ -18,8 +18,6 @@
           <w:szCs w:val="28"/>
         </w:rPr>
       </w:pPr>
-      <w:bookmarkStart w:id="0" w:name="_GoBack"/>
-      <w:bookmarkEnd w:id="0"/>
       <w:r>
         <w:rPr>
           <w:rFonts w:ascii="Times New Roman" w:hAnsi="Times New Roman" w:cs="Times New Roman"/>
@@ -758,7 +756,27 @@
           <w:sz w:val="24"/>
           <w:szCs w:val="24"/>
         </w:rPr>
-        <w:t>Artísticas; Tecnologias Assistivas; ou Otimização de Produtos, Processos e Serviços</w:t>
+        <w:t xml:space="preserve">Artísticas; Tecnologias </w:t>
+      </w:r>
+      <w:proofErr w:type="spellStart"/>
+      <w:r>
+        <w:rPr>
+          <w:rFonts w:ascii="Times New Roman" w:hAnsi="Times New Roman" w:cs="Times New Roman"/>
+          <w:color w:val="000000"/>
+          <w:sz w:val="24"/>
+          <w:szCs w:val="24"/>
+        </w:rPr>
+        <w:t>Assistivas</w:t>
+      </w:r>
+      <w:proofErr w:type="spellEnd"/>
+      <w:r>
+        <w:rPr>
+          <w:rFonts w:ascii="Times New Roman" w:hAnsi="Times New Roman" w:cs="Times New Roman"/>
+          <w:color w:val="000000"/>
+          <w:sz w:val="24"/>
+          <w:szCs w:val="24"/>
+        </w:rPr>
+        <w:t>; ou Otimização de Produtos, Processos e Serviços</w:t>
       </w:r>
       <w:r>
         <w:rPr>
@@ -2251,7 +2269,7 @@
           <w:color w:val="000000"/>
           <w:sz w:val="24"/>
           <w:szCs w:val="24"/>
-          <w:lang w:val="en-US"/>
+          <w:lang w:eastAsia="pt-BR"/>
         </w:rPr>
         <w:drawing>
           <wp:inline distT="0" distB="0" distL="0" distR="0" wp14:anchorId="29C36140" wp14:editId="18E0FEAF">
@@ -2317,14 +2335,25 @@
           <w:szCs w:val="24"/>
         </w:rPr>
       </w:pPr>
-      <w:r>
-        <w:rPr>
-          <w:rFonts w:ascii="Times New Roman" w:hAnsi="Times New Roman" w:cs="Times New Roman"/>
-          <w:color w:val="000000"/>
-          <w:sz w:val="24"/>
-          <w:szCs w:val="24"/>
-        </w:rPr>
-        <w:t>Altanys Silva Calheiros</w:t>
+      <w:proofErr w:type="spellStart"/>
+      <w:r>
+        <w:rPr>
+          <w:rFonts w:ascii="Times New Roman" w:hAnsi="Times New Roman" w:cs="Times New Roman"/>
+          <w:color w:val="000000"/>
+          <w:sz w:val="24"/>
+          <w:szCs w:val="24"/>
+        </w:rPr>
+        <w:t>Altanys</w:t>
+      </w:r>
+      <w:proofErr w:type="spellEnd"/>
+      <w:r>
+        <w:rPr>
+          <w:rFonts w:ascii="Times New Roman" w:hAnsi="Times New Roman" w:cs="Times New Roman"/>
+          <w:color w:val="000000"/>
+          <w:sz w:val="24"/>
+          <w:szCs w:val="24"/>
+        </w:rPr>
+        <w:t xml:space="preserve"> Silva Calheiros</w:t>
       </w:r>
     </w:p>
     <w:p>
@@ -2367,6 +2396,8 @@
           <w:szCs w:val="24"/>
         </w:rPr>
       </w:pPr>
+      <w:bookmarkStart w:id="0" w:name="_GoBack"/>
+      <w:bookmarkEnd w:id="0"/>
     </w:p>
     <w:p>
       <w:pPr>
@@ -2405,7 +2436,7 @@
           <w:szCs w:val="24"/>
         </w:rPr>
         <w:pict w14:anchorId="3FA53B8A">
-          <v:shape id="_x0000_i1026" type="#_x0000_t75" style="width:132.75pt;height:54.75pt">
+          <v:shape id="_x0000_i1025" type="#_x0000_t75" style="width:132.75pt;height:54.75pt">
             <v:imagedata r:id="rId9" o:title="Assinatura Carlos"/>
           </v:shape>
         </w:pict>
@@ -3189,7 +3220,23 @@
                 <w:sz w:val="24"/>
                 <w:szCs w:val="24"/>
               </w:rPr>
-              <w:t xml:space="preserve">1. (    ) </w:t>
+              <w:t xml:space="preserve">1. </w:t>
+            </w:r>
+            <w:proofErr w:type="gramStart"/>
+            <w:r>
+              <w:rPr>
+                <w:sz w:val="24"/>
+                <w:szCs w:val="24"/>
+              </w:rPr>
+              <w:t xml:space="preserve">(  </w:t>
+            </w:r>
+            <w:proofErr w:type="gramEnd"/>
+            <w:r>
+              <w:rPr>
+                <w:sz w:val="24"/>
+                <w:szCs w:val="24"/>
+              </w:rPr>
+              <w:t xml:space="preserve">  ) </w:t>
             </w:r>
             <w:r>
               <w:rPr>
@@ -3215,7 +3262,23 @@
                 <w:sz w:val="24"/>
                 <w:szCs w:val="24"/>
               </w:rPr>
-              <w:t xml:space="preserve">2. (    ) </w:t>
+              <w:t xml:space="preserve">2. </w:t>
+            </w:r>
+            <w:proofErr w:type="gramStart"/>
+            <w:r>
+              <w:rPr>
+                <w:sz w:val="24"/>
+                <w:szCs w:val="24"/>
+              </w:rPr>
+              <w:t xml:space="preserve">(  </w:t>
+            </w:r>
+            <w:proofErr w:type="gramEnd"/>
+            <w:r>
+              <w:rPr>
+                <w:sz w:val="24"/>
+                <w:szCs w:val="24"/>
+              </w:rPr>
+              <w:t xml:space="preserve">  ) </w:t>
             </w:r>
             <w:r>
               <w:rPr>
@@ -3248,7 +3311,23 @@
                 <w:sz w:val="24"/>
                 <w:szCs w:val="24"/>
               </w:rPr>
-              <w:t xml:space="preserve">3. (    ) </w:t>
+              <w:t xml:space="preserve">3. </w:t>
+            </w:r>
+            <w:proofErr w:type="gramStart"/>
+            <w:r>
+              <w:rPr>
+                <w:sz w:val="24"/>
+                <w:szCs w:val="24"/>
+              </w:rPr>
+              <w:t xml:space="preserve">(  </w:t>
+            </w:r>
+            <w:proofErr w:type="gramEnd"/>
+            <w:r>
+              <w:rPr>
+                <w:sz w:val="24"/>
+                <w:szCs w:val="24"/>
+              </w:rPr>
+              <w:t xml:space="preserve">  ) </w:t>
             </w:r>
             <w:r>
               <w:rPr>
@@ -3274,7 +3353,23 @@
                 <w:sz w:val="24"/>
                 <w:szCs w:val="24"/>
               </w:rPr>
-              <w:t xml:space="preserve">4. (    ) </w:t>
+              <w:t xml:space="preserve">4. </w:t>
+            </w:r>
+            <w:proofErr w:type="gramStart"/>
+            <w:r>
+              <w:rPr>
+                <w:sz w:val="24"/>
+                <w:szCs w:val="24"/>
+              </w:rPr>
+              <w:t xml:space="preserve">(  </w:t>
+            </w:r>
+            <w:proofErr w:type="gramEnd"/>
+            <w:r>
+              <w:rPr>
+                <w:sz w:val="24"/>
+                <w:szCs w:val="24"/>
+              </w:rPr>
+              <w:t xml:space="preserve">  ) </w:t>
             </w:r>
             <w:r>
               <w:rPr>
@@ -3300,7 +3395,23 @@
                 <w:sz w:val="24"/>
                 <w:szCs w:val="24"/>
               </w:rPr>
-              <w:t xml:space="preserve">5. (    ) </w:t>
+              <w:t xml:space="preserve">5. </w:t>
+            </w:r>
+            <w:proofErr w:type="gramStart"/>
+            <w:r>
+              <w:rPr>
+                <w:sz w:val="24"/>
+                <w:szCs w:val="24"/>
+              </w:rPr>
+              <w:t xml:space="preserve">(  </w:t>
+            </w:r>
+            <w:proofErr w:type="gramEnd"/>
+            <w:r>
+              <w:rPr>
+                <w:sz w:val="24"/>
+                <w:szCs w:val="24"/>
+              </w:rPr>
+              <w:t xml:space="preserve">  ) </w:t>
             </w:r>
             <w:r>
               <w:rPr>
@@ -3342,7 +3453,23 @@
                 <w:sz w:val="24"/>
                 <w:szCs w:val="24"/>
               </w:rPr>
-              <w:t xml:space="preserve">6. (    ) </w:t>
+              <w:t xml:space="preserve">6. </w:t>
+            </w:r>
+            <w:proofErr w:type="gramStart"/>
+            <w:r>
+              <w:rPr>
+                <w:sz w:val="24"/>
+                <w:szCs w:val="24"/>
+              </w:rPr>
+              <w:t xml:space="preserve">(  </w:t>
+            </w:r>
+            <w:proofErr w:type="gramEnd"/>
+            <w:r>
+              <w:rPr>
+                <w:sz w:val="24"/>
+                <w:szCs w:val="24"/>
+              </w:rPr>
+              <w:t xml:space="preserve">  ) </w:t>
             </w:r>
             <w:r>
               <w:rPr>
@@ -3351,8 +3478,19 @@
                 <w:sz w:val="24"/>
                 <w:szCs w:val="24"/>
               </w:rPr>
-              <w:t>Tecnologias Assistivas</w:t>
-            </w:r>
+              <w:t xml:space="preserve">Tecnologias </w:t>
+            </w:r>
+            <w:proofErr w:type="spellStart"/>
+            <w:r>
+              <w:rPr>
+                <w:rFonts w:ascii="Times New Roman" w:hAnsi="Times New Roman" w:cs="Times New Roman"/>
+                <w:color w:val="000000"/>
+                <w:sz w:val="24"/>
+                <w:szCs w:val="24"/>
+              </w:rPr>
+              <w:t>Assistivas</w:t>
+            </w:r>
+            <w:proofErr w:type="spellEnd"/>
           </w:p>
           <w:p>
             <w:pPr>
@@ -3368,7 +3506,23 @@
                 <w:sz w:val="24"/>
                 <w:szCs w:val="24"/>
               </w:rPr>
-              <w:t xml:space="preserve">7. (    ) </w:t>
+              <w:t xml:space="preserve">7. </w:t>
+            </w:r>
+            <w:proofErr w:type="gramStart"/>
+            <w:r>
+              <w:rPr>
+                <w:sz w:val="24"/>
+                <w:szCs w:val="24"/>
+              </w:rPr>
+              <w:t xml:space="preserve">(  </w:t>
+            </w:r>
+            <w:proofErr w:type="gramEnd"/>
+            <w:r>
+              <w:rPr>
+                <w:sz w:val="24"/>
+                <w:szCs w:val="24"/>
+              </w:rPr>
+              <w:t xml:space="preserve">  ) </w:t>
             </w:r>
             <w:r>
               <w:rPr>
@@ -3642,7 +3796,7 @@
 </file>
 
 <file path=word/endnotes.xml><?xml version="1.0" encoding="utf-8"?>
-<w:endnotes xmlns:wpc="http://schemas.microsoft.com/office/word/2010/wordprocessingCanvas" xmlns:cx="http://schemas.microsoft.com/office/drawing/2014/chartex" xmlns:cx1="http://schemas.microsoft.com/office/drawing/2015/9/8/chartex" xmlns:cx2="http://schemas.microsoft.com/office/drawing/2015/10/21/chartex" xmlns:mc="http://schemas.openxmlformats.org/markup-compatibility/2006" xmlns:o="urn:schemas-microsoft-com:office:office" xmlns:r="http://schemas.openxmlformats.org/officeDocument/2006/relationships" xmlns:m="http://schemas.openxmlformats.org/officeDocument/2006/math" xmlns:v="urn:schemas-microsoft-com:vml" xmlns:wp14="http://schemas.microsoft.com/office/word/2010/wordprocessingDrawing" xmlns:wp="http://schemas.openxmlformats.org/drawingml/2006/wordprocessingDrawing" xmlns:w10="urn:schemas-microsoft-com:office:word" xmlns:w="http://schemas.openxmlformats.org/wordprocessingml/2006/main" xmlns:w14="http://schemas.microsoft.com/office/word/2010/wordml" xmlns:w15="http://schemas.microsoft.com/office/word/2012/wordml" xmlns:w16se="http://schemas.microsoft.com/office/word/2015/wordml/symex" xmlns:wpg="http://schemas.microsoft.com/office/word/2010/wordprocessingGroup" xmlns:wpi="http://schemas.microsoft.com/office/word/2010/wordprocessingInk" xmlns:wne="http://schemas.microsoft.com/office/word/2006/wordml" xmlns:wps="http://schemas.microsoft.com/office/word/2010/wordprocessingShape" mc:Ignorable="w14 w15 w16se wp14">
+<w:endnotes xmlns:wpc="http://schemas.microsoft.com/office/word/2010/wordprocessingCanvas" xmlns:mc="http://schemas.openxmlformats.org/markup-compatibility/2006" xmlns:o="urn:schemas-microsoft-com:office:office" xmlns:r="http://schemas.openxmlformats.org/officeDocument/2006/relationships" xmlns:m="http://schemas.openxmlformats.org/officeDocument/2006/math" xmlns:v="urn:schemas-microsoft-com:vml" xmlns:wp14="http://schemas.microsoft.com/office/word/2010/wordprocessingDrawing" xmlns:wp="http://schemas.openxmlformats.org/drawingml/2006/wordprocessingDrawing" xmlns:w10="urn:schemas-microsoft-com:office:word" xmlns:w="http://schemas.openxmlformats.org/wordprocessingml/2006/main" xmlns:w14="http://schemas.microsoft.com/office/word/2010/wordml" xmlns:w15="http://schemas.microsoft.com/office/word/2012/wordml" xmlns:wpg="http://schemas.microsoft.com/office/word/2010/wordprocessingGroup" xmlns:wpi="http://schemas.microsoft.com/office/word/2010/wordprocessingInk" xmlns:wne="http://schemas.microsoft.com/office/word/2006/wordml" xmlns:wps="http://schemas.microsoft.com/office/word/2010/wordprocessingShape" mc:Ignorable="w14 w15 wp14">
   <w:endnote w:type="separator" w:id="-1">
     <w:p>
       <w:pPr>
@@ -3667,7 +3821,7 @@
 </file>
 
 <file path=word/footer1.xml><?xml version="1.0" encoding="utf-8"?>
-<w:ftr xmlns:wpc="http://schemas.microsoft.com/office/word/2010/wordprocessingCanvas" xmlns:cx="http://schemas.microsoft.com/office/drawing/2014/chartex" xmlns:cx1="http://schemas.microsoft.com/office/drawing/2015/9/8/chartex" xmlns:cx2="http://schemas.microsoft.com/office/drawing/2015/10/21/chartex" xmlns:mc="http://schemas.openxmlformats.org/markup-compatibility/2006" xmlns:o="urn:schemas-microsoft-com:office:office" xmlns:r="http://schemas.openxmlformats.org/officeDocument/2006/relationships" xmlns:m="http://schemas.openxmlformats.org/officeDocument/2006/math" xmlns:v="urn:schemas-microsoft-com:vml" xmlns:wp14="http://schemas.microsoft.com/office/word/2010/wordprocessingDrawing" xmlns:wp="http://schemas.openxmlformats.org/drawingml/2006/wordprocessingDrawing" xmlns:w10="urn:schemas-microsoft-com:office:word" xmlns:w="http://schemas.openxmlformats.org/wordprocessingml/2006/main" xmlns:w14="http://schemas.microsoft.com/office/word/2010/wordml" xmlns:w15="http://schemas.microsoft.com/office/word/2012/wordml" xmlns:w16se="http://schemas.microsoft.com/office/word/2015/wordml/symex" xmlns:wpg="http://schemas.microsoft.com/office/word/2010/wordprocessingGroup" xmlns:wpi="http://schemas.microsoft.com/office/word/2010/wordprocessingInk" xmlns:wne="http://schemas.microsoft.com/office/word/2006/wordml" xmlns:wps="http://schemas.microsoft.com/office/word/2010/wordprocessingShape" mc:Ignorable="w14 w15 w16se wp14">
+<w:ftr xmlns:wpc="http://schemas.microsoft.com/office/word/2010/wordprocessingCanvas" xmlns:mc="http://schemas.openxmlformats.org/markup-compatibility/2006" xmlns:o="urn:schemas-microsoft-com:office:office" xmlns:r="http://schemas.openxmlformats.org/officeDocument/2006/relationships" xmlns:m="http://schemas.openxmlformats.org/officeDocument/2006/math" xmlns:v="urn:schemas-microsoft-com:vml" xmlns:wp14="http://schemas.microsoft.com/office/word/2010/wordprocessingDrawing" xmlns:wp="http://schemas.openxmlformats.org/drawingml/2006/wordprocessingDrawing" xmlns:w10="urn:schemas-microsoft-com:office:word" xmlns:w="http://schemas.openxmlformats.org/wordprocessingml/2006/main" xmlns:w14="http://schemas.microsoft.com/office/word/2010/wordml" xmlns:w15="http://schemas.microsoft.com/office/word/2012/wordml" xmlns:wpg="http://schemas.microsoft.com/office/word/2010/wordprocessingGroup" xmlns:wpi="http://schemas.microsoft.com/office/word/2010/wordprocessingInk" xmlns:wne="http://schemas.microsoft.com/office/word/2006/wordml" xmlns:wps="http://schemas.microsoft.com/office/word/2010/wordprocessingShape" mc:Ignorable="w14 w15 wp14">
   <w:p>
     <w:pPr>
       <w:pStyle w:val="Rodap"/>
@@ -3765,7 +3919,7 @@
             <w:sz w:val="24"/>
             <w:szCs w:val="24"/>
           </w:rPr>
-          <w:t>2</w:t>
+          <w:t>3</w:t>
         </w:r>
         <w:r>
           <w:rPr>
@@ -3787,7 +3941,7 @@
 </file>
 
 <file path=word/footnotes.xml><?xml version="1.0" encoding="utf-8"?>
-<w:footnotes xmlns:wpc="http://schemas.microsoft.com/office/word/2010/wordprocessingCanvas" xmlns:cx="http://schemas.microsoft.com/office/drawing/2014/chartex" xmlns:cx1="http://schemas.microsoft.com/office/drawing/2015/9/8/chartex" xmlns:cx2="http://schemas.microsoft.com/office/drawing/2015/10/21/chartex" xmlns:mc="http://schemas.openxmlformats.org/markup-compatibility/2006" xmlns:o="urn:schemas-microsoft-com:office:office" xmlns:r="http://schemas.openxmlformats.org/officeDocument/2006/relationships" xmlns:m="http://schemas.openxmlformats.org/officeDocument/2006/math" xmlns:v="urn:schemas-microsoft-com:vml" xmlns:wp14="http://schemas.microsoft.com/office/word/2010/wordprocessingDrawing" xmlns:wp="http://schemas.openxmlformats.org/drawingml/2006/wordprocessingDrawing" xmlns:w10="urn:schemas-microsoft-com:office:word" xmlns:w="http://schemas.openxmlformats.org/wordprocessingml/2006/main" xmlns:w14="http://schemas.microsoft.com/office/word/2010/wordml" xmlns:w15="http://schemas.microsoft.com/office/word/2012/wordml" xmlns:w16se="http://schemas.microsoft.com/office/word/2015/wordml/symex" xmlns:wpg="http://schemas.microsoft.com/office/word/2010/wordprocessingGroup" xmlns:wpi="http://schemas.microsoft.com/office/word/2010/wordprocessingInk" xmlns:wne="http://schemas.microsoft.com/office/word/2006/wordml" xmlns:wps="http://schemas.microsoft.com/office/word/2010/wordprocessingShape" mc:Ignorable="w14 w15 w16se wp14">
+<w:footnotes xmlns:wpc="http://schemas.microsoft.com/office/word/2010/wordprocessingCanvas" xmlns:mc="http://schemas.openxmlformats.org/markup-compatibility/2006" xmlns:o="urn:schemas-microsoft-com:office:office" xmlns:r="http://schemas.openxmlformats.org/officeDocument/2006/relationships" xmlns:m="http://schemas.openxmlformats.org/officeDocument/2006/math" xmlns:v="urn:schemas-microsoft-com:vml" xmlns:wp14="http://schemas.microsoft.com/office/word/2010/wordprocessingDrawing" xmlns:wp="http://schemas.openxmlformats.org/drawingml/2006/wordprocessingDrawing" xmlns:w10="urn:schemas-microsoft-com:office:word" xmlns:w="http://schemas.openxmlformats.org/wordprocessingml/2006/main" xmlns:w14="http://schemas.microsoft.com/office/word/2010/wordml" xmlns:w15="http://schemas.microsoft.com/office/word/2012/wordml" xmlns:wpg="http://schemas.microsoft.com/office/word/2010/wordprocessingGroup" xmlns:wpi="http://schemas.microsoft.com/office/word/2010/wordprocessingInk" xmlns:wne="http://schemas.microsoft.com/office/word/2006/wordml" xmlns:wps="http://schemas.microsoft.com/office/word/2010/wordprocessingShape" mc:Ignorable="w14 w15 wp14">
   <w:footnote w:type="separator" w:id="-1">
     <w:p>
       <w:pPr>
@@ -3812,7 +3966,7 @@
 </file>
 
 <file path=word/header1.xml><?xml version="1.0" encoding="utf-8"?>
-<w:hdr xmlns:wpc="http://schemas.microsoft.com/office/word/2010/wordprocessingCanvas" xmlns:cx="http://schemas.microsoft.com/office/drawing/2014/chartex" xmlns:cx1="http://schemas.microsoft.com/office/drawing/2015/9/8/chartex" xmlns:cx2="http://schemas.microsoft.com/office/drawing/2015/10/21/chartex" xmlns:mc="http://schemas.openxmlformats.org/markup-compatibility/2006" xmlns:o="urn:schemas-microsoft-com:office:office" xmlns:r="http://schemas.openxmlformats.org/officeDocument/2006/relationships" xmlns:m="http://schemas.openxmlformats.org/officeDocument/2006/math" xmlns:v="urn:schemas-microsoft-com:vml" xmlns:wp14="http://schemas.microsoft.com/office/word/2010/wordprocessingDrawing" xmlns:wp="http://schemas.openxmlformats.org/drawingml/2006/wordprocessingDrawing" xmlns:w10="urn:schemas-microsoft-com:office:word" xmlns:w="http://schemas.openxmlformats.org/wordprocessingml/2006/main" xmlns:w14="http://schemas.microsoft.com/office/word/2010/wordml" xmlns:w15="http://schemas.microsoft.com/office/word/2012/wordml" xmlns:w16se="http://schemas.microsoft.com/office/word/2015/wordml/symex" xmlns:wpg="http://schemas.microsoft.com/office/word/2010/wordprocessingGroup" xmlns:wpi="http://schemas.microsoft.com/office/word/2010/wordprocessingInk" xmlns:wne="http://schemas.microsoft.com/office/word/2006/wordml" xmlns:wps="http://schemas.microsoft.com/office/word/2010/wordprocessingShape" mc:Ignorable="w14 w15 w16se wp14">
+<w:hdr xmlns:wpc="http://schemas.microsoft.com/office/word/2010/wordprocessingCanvas" xmlns:mc="http://schemas.openxmlformats.org/markup-compatibility/2006" xmlns:o="urn:schemas-microsoft-com:office:office" xmlns:r="http://schemas.openxmlformats.org/officeDocument/2006/relationships" xmlns:m="http://schemas.openxmlformats.org/officeDocument/2006/math" xmlns:v="urn:schemas-microsoft-com:vml" xmlns:wp14="http://schemas.microsoft.com/office/word/2010/wordprocessingDrawing" xmlns:wp="http://schemas.openxmlformats.org/drawingml/2006/wordprocessingDrawing" xmlns:w10="urn:schemas-microsoft-com:office:word" xmlns:w="http://schemas.openxmlformats.org/wordprocessingml/2006/main" xmlns:w14="http://schemas.microsoft.com/office/word/2010/wordml" xmlns:w15="http://schemas.microsoft.com/office/word/2012/wordml" xmlns:wpg="http://schemas.microsoft.com/office/word/2010/wordprocessingGroup" xmlns:wpi="http://schemas.microsoft.com/office/word/2010/wordprocessingInk" xmlns:wne="http://schemas.microsoft.com/office/word/2006/wordml" xmlns:wps="http://schemas.microsoft.com/office/word/2010/wordprocessingShape" mc:Ignorable="w14 w15 wp14">
   <w:p>
     <w:pPr>
       <w:pStyle w:val="Cabealho"/>
@@ -3825,7 +3979,7 @@
     <w:r>
       <w:rPr>
         <w:noProof/>
-        <w:lang w:val="en-US"/>
+        <w:lang w:eastAsia="pt-BR"/>
       </w:rPr>
       <w:drawing>
         <wp:inline distT="0" distB="0" distL="0" distR="0" wp14:anchorId="4F645B95" wp14:editId="49C3A764">
@@ -3891,7 +4045,7 @@
 </file>
 
 <file path=word/numbering.xml><?xml version="1.0" encoding="utf-8"?>
-<w:numbering xmlns:wpc="http://schemas.microsoft.com/office/word/2010/wordprocessingCanvas" xmlns:cx="http://schemas.microsoft.com/office/drawing/2014/chartex" xmlns:cx1="http://schemas.microsoft.com/office/drawing/2015/9/8/chartex" xmlns:cx2="http://schemas.microsoft.com/office/drawing/2015/10/21/chartex" xmlns:mc="http://schemas.openxmlformats.org/markup-compatibility/2006" xmlns:o="urn:schemas-microsoft-com:office:office" xmlns:r="http://schemas.openxmlformats.org/officeDocument/2006/relationships" xmlns:m="http://schemas.openxmlformats.org/officeDocument/2006/math" xmlns:v="urn:schemas-microsoft-com:vml" xmlns:wp14="http://schemas.microsoft.com/office/word/2010/wordprocessingDrawing" xmlns:wp="http://schemas.openxmlformats.org/drawingml/2006/wordprocessingDrawing" xmlns:w10="urn:schemas-microsoft-com:office:word" xmlns:w="http://schemas.openxmlformats.org/wordprocessingml/2006/main" xmlns:w14="http://schemas.microsoft.com/office/word/2010/wordml" xmlns:w15="http://schemas.microsoft.com/office/word/2012/wordml" xmlns:w16se="http://schemas.microsoft.com/office/word/2015/wordml/symex" xmlns:wpg="http://schemas.microsoft.com/office/word/2010/wordprocessingGroup" xmlns:wpi="http://schemas.microsoft.com/office/word/2010/wordprocessingInk" xmlns:wne="http://schemas.microsoft.com/office/word/2006/wordml" xmlns:wps="http://schemas.microsoft.com/office/word/2010/wordprocessingShape" mc:Ignorable="w14 w15 w16se wp14">
+<w:numbering xmlns:wpc="http://schemas.microsoft.com/office/word/2010/wordprocessingCanvas" xmlns:mc="http://schemas.openxmlformats.org/markup-compatibility/2006" xmlns:o="urn:schemas-microsoft-com:office:office" xmlns:r="http://schemas.openxmlformats.org/officeDocument/2006/relationships" xmlns:m="http://schemas.openxmlformats.org/officeDocument/2006/math" xmlns:v="urn:schemas-microsoft-com:vml" xmlns:wp14="http://schemas.microsoft.com/office/word/2010/wordprocessingDrawing" xmlns:wp="http://schemas.openxmlformats.org/drawingml/2006/wordprocessingDrawing" xmlns:w10="urn:schemas-microsoft-com:office:word" xmlns:w="http://schemas.openxmlformats.org/wordprocessingml/2006/main" xmlns:w14="http://schemas.microsoft.com/office/word/2010/wordml" xmlns:w15="http://schemas.microsoft.com/office/word/2012/wordml" xmlns:wpg="http://schemas.microsoft.com/office/word/2010/wordprocessingGroup" xmlns:wpi="http://schemas.microsoft.com/office/word/2010/wordprocessingInk" xmlns:wne="http://schemas.microsoft.com/office/word/2006/wordml" xmlns:wps="http://schemas.microsoft.com/office/word/2010/wordprocessingShape" mc:Ignorable="w14 w15 wp14">
   <w:numPicBullet w:numPicBulletId="0">
     <w:pict>
       <v:shapetype id="_x0000_t75" coordsize="21600,21600" o:spt="75" o:preferrelative="t" path="m@4@5l@4@11@9@11@9@5xe" filled="f" stroked="f">
@@ -3913,12 +4067,12 @@
         <v:path o:extrusionok="f" gradientshapeok="t" o:connecttype="rect"/>
         <o:lock v:ext="edit" aspectratio="t"/>
       </v:shapetype>
-      <v:shape id="_x0000_i1029" type="#_x0000_t75" style="width:1089.75pt;height:882.75pt;visibility:visible;mso-wrap-style:square" o:bullet="t">
+      <v:shape id="_x0000_i1027" type="#_x0000_t75" style="width:1089.75pt;height:882.75pt;visibility:visible;mso-wrap-style:square" o:bullet="t">
         <v:imagedata r:id="rId1" o:title="" cropbottom="19971f"/>
       </v:shape>
     </w:pict>
   </w:numPicBullet>
-  <w:abstractNum w:abstractNumId="0" w15:restartNumberingAfterBreak="0">
+  <w:abstractNum w:abstractNumId="0">
     <w:nsid w:val="1FA3648D"/>
     <w:multiLevelType w:val="hybridMultilevel"/>
     <w:tmpl w:val="71D80E3A"/>
@@ -4059,7 +4213,7 @@
       </w:rPr>
     </w:lvl>
   </w:abstractNum>
-  <w:abstractNum w:abstractNumId="1" w15:restartNumberingAfterBreak="0">
+  <w:abstractNum w:abstractNumId="1">
     <w:nsid w:val="2A6B769D"/>
     <w:multiLevelType w:val="multilevel"/>
     <w:tmpl w:val="728CDD14"/>
@@ -4208,7 +4362,7 @@
       </w:rPr>
     </w:lvl>
   </w:abstractNum>
-  <w:abstractNum w:abstractNumId="2" w15:restartNumberingAfterBreak="0">
+  <w:abstractNum w:abstractNumId="2">
     <w:nsid w:val="4C970390"/>
     <w:multiLevelType w:val="hybridMultilevel"/>
     <w:tmpl w:val="A3A47008"/>
@@ -4321,7 +4475,7 @@
       </w:rPr>
     </w:lvl>
   </w:abstractNum>
-  <w:abstractNum w:abstractNumId="3" w15:restartNumberingAfterBreak="0">
+  <w:abstractNum w:abstractNumId="3">
     <w:nsid w:val="68F30C7D"/>
     <w:multiLevelType w:val="multilevel"/>
     <w:tmpl w:val="9F564A14"/>
@@ -4434,7 +4588,7 @@
       </w:pPr>
     </w:lvl>
   </w:abstractNum>
-  <w:abstractNum w:abstractNumId="4" w15:restartNumberingAfterBreak="0">
+  <w:abstractNum w:abstractNumId="4">
     <w:nsid w:val="6B027E3F"/>
     <w:multiLevelType w:val="hybridMultilevel"/>
     <w:tmpl w:val="642ECA64"/>
@@ -4566,7 +4720,7 @@
 </file>
 
 <file path=word/styles.xml><?xml version="1.0" encoding="utf-8"?>
-<w:styles xmlns:mc="http://schemas.openxmlformats.org/markup-compatibility/2006" xmlns:r="http://schemas.openxmlformats.org/officeDocument/2006/relationships" xmlns:w="http://schemas.openxmlformats.org/wordprocessingml/2006/main" xmlns:w14="http://schemas.microsoft.com/office/word/2010/wordml" xmlns:w15="http://schemas.microsoft.com/office/word/2012/wordml" xmlns:w16se="http://schemas.microsoft.com/office/word/2015/wordml/symex" mc:Ignorable="w14 w15 w16se">
+<w:styles xmlns:mc="http://schemas.openxmlformats.org/markup-compatibility/2006" xmlns:r="http://schemas.openxmlformats.org/officeDocument/2006/relationships" xmlns:w="http://schemas.openxmlformats.org/wordprocessingml/2006/main" xmlns:w14="http://schemas.microsoft.com/office/word/2010/wordml" xmlns:w15="http://schemas.microsoft.com/office/word/2012/wordml" mc:Ignorable="w14 w15">
   <w:docDefaults>
     <w:rPrDefault>
       <w:rPr>
@@ -4582,7 +4736,7 @@
       </w:pPr>
     </w:pPrDefault>
   </w:docDefaults>
-  <w:latentStyles w:defLockedState="0" w:defUIPriority="99" w:defSemiHidden="0" w:defUnhideWhenUsed="0" w:defQFormat="0" w:count="373">
+  <w:latentStyles w:defLockedState="0" w:defUIPriority="99" w:defSemiHidden="0" w:defUnhideWhenUsed="0" w:defQFormat="0" w:count="371">
     <w:lsdException w:name="Normal" w:uiPriority="0" w:qFormat="1"/>
     <w:lsdException w:name="heading 1" w:uiPriority="9" w:qFormat="1"/>
     <w:lsdException w:name="heading 2" w:semiHidden="1" w:uiPriority="9" w:unhideWhenUsed="1" w:qFormat="1"/>
@@ -4688,6 +4842,7 @@
     <w:lsdException w:name="HTML Sample" w:semiHidden="1" w:unhideWhenUsed="1"/>
     <w:lsdException w:name="HTML Typewriter" w:semiHidden="1" w:unhideWhenUsed="1"/>
     <w:lsdException w:name="HTML Variable" w:semiHidden="1" w:unhideWhenUsed="1"/>
+    <w:lsdException w:name="Normal Table" w:semiHidden="1" w:unhideWhenUsed="1"/>
     <w:lsdException w:name="annotation subject" w:semiHidden="1" w:unhideWhenUsed="1"/>
     <w:lsdException w:name="No List" w:semiHidden="1" w:unhideWhenUsed="1"/>
     <w:lsdException w:name="Outline List 1" w:semiHidden="1" w:unhideWhenUsed="1"/>
@@ -4733,9 +4888,11 @@
     <w:lsdException w:name="Table Subtle 1" w:semiHidden="1" w:unhideWhenUsed="1"/>
     <w:lsdException w:name="Table Subtle 2" w:semiHidden="1" w:unhideWhenUsed="1"/>
     <w:lsdException w:name="Table Web 1" w:semiHidden="1" w:unhideWhenUsed="1"/>
+    <w:lsdException w:name="Table Web 2" w:semiHidden="1" w:unhideWhenUsed="1"/>
     <w:lsdException w:name="Table Web 3" w:semiHidden="1" w:unhideWhenUsed="1"/>
     <w:lsdException w:name="Balloon Text" w:semiHidden="1" w:unhideWhenUsed="1"/>
     <w:lsdException w:name="Table Grid" w:uiPriority="39"/>
+    <w:lsdException w:name="Table Theme" w:semiHidden="1" w:unhideWhenUsed="1"/>
     <w:lsdException w:name="Placeholder Text" w:semiHidden="1"/>
     <w:lsdException w:name="No Spacing" w:uiPriority="1" w:qFormat="1"/>
     <w:lsdException w:name="Light Shading" w:uiPriority="60"/>
@@ -4951,8 +5108,6 @@
     <w:lsdException w:name="List Table 5 Dark Accent 6" w:uiPriority="50"/>
     <w:lsdException w:name="List Table 6 Colorful Accent 6" w:uiPriority="51"/>
     <w:lsdException w:name="List Table 7 Colorful Accent 6" w:uiPriority="52"/>
-    <w:lsdException w:name="Mention" w:semiHidden="1" w:unhideWhenUsed="1"/>
-    <w:lsdException w:name="Smart Hyperlink" w:semiHidden="1" w:unhideWhenUsed="1"/>
   </w:latentStyles>
   <w:style w:type="paragraph" w:default="1" w:styleId="Normal">
     <w:name w:val="Normal"/>
@@ -5481,7 +5636,7 @@
 </file>
 
 <file path=customXml/itemProps1.xml><?xml version="1.0" encoding="utf-8"?>
-<ds:datastoreItem xmlns:ds="http://schemas.openxmlformats.org/officeDocument/2006/customXml" ds:itemID="{B8351217-47F4-40E8-98F5-5691A8014A02}">
+<ds:datastoreItem xmlns:ds="http://schemas.openxmlformats.org/officeDocument/2006/customXml" ds:itemID="{85023A9A-05A6-4B60-97C1-C0AF719D92F8}">
   <ds:schemaRefs>
     <ds:schemaRef ds:uri="http://schemas.openxmlformats.org/officeDocument/2006/bibliography"/>
   </ds:schemaRefs>

</xml_diff>